<commit_message>
dry part initial final
</commit_message>
<xml_diff>
--- a/dry_part.docx
+++ b/dry_part.docx
@@ -9,7 +9,7 @@
     </w:p>
     <w:p>
       <w:pPr>
-        <w:pStyle w:val="ListParagraph"/>
+        <w:pStyle w:val="a3"/>
         <w:numPr>
           <w:ilvl w:val="0"/>
           <w:numId w:val="1"/>
@@ -25,7 +25,7 @@
     </w:p>
     <w:p>
       <w:pPr>
-        <w:pStyle w:val="ListParagraph"/>
+        <w:pStyle w:val="a3"/>
         <w:numPr>
           <w:ilvl w:val="1"/>
           <w:numId w:val="1"/>
@@ -50,7 +50,7 @@
     </w:p>
     <w:p>
       <w:pPr>
-        <w:pStyle w:val="ListParagraph"/>
+        <w:pStyle w:val="a3"/>
         <w:numPr>
           <w:ilvl w:val="1"/>
           <w:numId w:val="1"/>
@@ -82,7 +82,7 @@
     </w:p>
     <w:p>
       <w:pPr>
-        <w:pStyle w:val="ListParagraph"/>
+        <w:pStyle w:val="a3"/>
         <w:numPr>
           <w:ilvl w:val="0"/>
           <w:numId w:val="1"/>
@@ -105,7 +105,7 @@
     </w:p>
     <w:p>
       <w:pPr>
-        <w:pStyle w:val="ListParagraph"/>
+        <w:pStyle w:val="a3"/>
         <w:numPr>
           <w:ilvl w:val="1"/>
           <w:numId w:val="1"/>
@@ -277,7 +277,7 @@
     </w:p>
     <w:p>
       <w:pPr>
-        <w:pStyle w:val="ListParagraph"/>
+        <w:pStyle w:val="a3"/>
         <w:numPr>
           <w:ilvl w:val="1"/>
           <w:numId w:val="1"/>
@@ -399,7 +399,7 @@
     </w:p>
     <w:p>
       <w:pPr>
-        <w:pStyle w:val="ListParagraph"/>
+        <w:pStyle w:val="a3"/>
         <w:numPr>
           <w:ilvl w:val="1"/>
           <w:numId w:val="1"/>
@@ -481,13 +481,7 @@
               <w:rPr>
                 <w:rFonts w:ascii="Cambria Math" w:eastAsiaTheme="minorEastAsia" w:hAnsi="Cambria Math"/>
               </w:rPr>
-              <m:t>player</m:t>
-            </m:r>
-            <m:r>
-              <w:rPr>
-                <w:rFonts w:ascii="Cambria Math" w:eastAsiaTheme="minorEastAsia" w:hAnsi="Cambria Math"/>
-              </w:rPr>
-              <m:t xml:space="preserve"> mills</m:t>
+              <m:t>player mills</m:t>
             </m:r>
           </m:sub>
         </m:sSub>
@@ -519,13 +513,7 @@
               <w:rPr>
                 <w:rFonts w:ascii="Cambria Math" w:eastAsiaTheme="minorEastAsia" w:hAnsi="Cambria Math"/>
               </w:rPr>
-              <m:t xml:space="preserve">rival </m:t>
-            </m:r>
-            <m:r>
-              <w:rPr>
-                <w:rFonts w:ascii="Cambria Math" w:eastAsiaTheme="minorEastAsia" w:hAnsi="Cambria Math"/>
-              </w:rPr>
-              <m:t>mills</m:t>
+              <m:t>rival mills</m:t>
             </m:r>
           </m:sub>
         </m:sSub>
@@ -533,7 +521,7 @@
     </w:p>
     <w:p>
       <w:pPr>
-        <w:pStyle w:val="ListParagraph"/>
+        <w:pStyle w:val="a3"/>
         <w:numPr>
           <w:ilvl w:val="1"/>
           <w:numId w:val="1"/>
@@ -645,7 +633,7 @@
     </w:p>
     <w:p>
       <w:pPr>
-        <w:pStyle w:val="ListParagraph"/>
+        <w:pStyle w:val="a3"/>
         <w:numPr>
           <w:ilvl w:val="1"/>
           <w:numId w:val="1"/>
@@ -735,7 +723,7 @@
     </w:p>
     <w:p>
       <w:pPr>
-        <w:pStyle w:val="ListParagraph"/>
+        <w:pStyle w:val="a3"/>
         <w:numPr>
           <w:ilvl w:val="1"/>
           <w:numId w:val="1"/>
@@ -815,7 +803,7 @@
       <w:pPr>
         <w:ind w:left="1080"/>
         <w:rPr>
-          <w:rFonts w:eastAsiaTheme="minorEastAsia" w:hint="cs"/>
+          <w:rFonts w:eastAsiaTheme="minorEastAsia"/>
           <w:rtl/>
         </w:rPr>
       </w:pPr>
@@ -850,7 +838,7 @@
     </w:p>
     <w:p>
       <w:pPr>
-        <w:pStyle w:val="ListParagraph"/>
+        <w:pStyle w:val="a3"/>
         <w:numPr>
           <w:ilvl w:val="0"/>
           <w:numId w:val="1"/>
@@ -862,7 +850,7 @@
     </w:p>
     <w:p>
       <w:pPr>
-        <w:pStyle w:val="ListParagraph"/>
+        <w:pStyle w:val="a3"/>
         <w:numPr>
           <w:ilvl w:val="1"/>
           <w:numId w:val="1"/>
@@ -881,7 +869,7 @@
     </w:p>
     <w:p>
       <w:pPr>
-        <w:pStyle w:val="ListParagraph"/>
+        <w:pStyle w:val="a3"/>
         <w:numPr>
           <w:ilvl w:val="1"/>
           <w:numId w:val="1"/>
@@ -942,7 +930,7 @@
     </w:p>
     <w:p>
       <w:pPr>
-        <w:pStyle w:val="ListParagraph"/>
+        <w:pStyle w:val="a3"/>
         <w:numPr>
           <w:ilvl w:val="1"/>
           <w:numId w:val="1"/>
@@ -954,6 +942,7 @@
       <w:r>
         <w:rPr>
           <w:rFonts w:eastAsiaTheme="minorEastAsia" w:cs="Arial"/>
+          <w:noProof/>
           <w:rtl/>
         </w:rPr>
         <w:drawing>
@@ -1073,7 +1062,7 @@
     </w:p>
     <w:p>
       <w:pPr>
-        <w:pStyle w:val="ListParagraph"/>
+        <w:pStyle w:val="a3"/>
         <w:numPr>
           <w:ilvl w:val="0"/>
           <w:numId w:val="1"/>
@@ -1099,6 +1088,7 @@
       <w:r>
         <w:rPr>
           <w:rFonts w:eastAsiaTheme="minorEastAsia" w:cs="Arial"/>
+          <w:noProof/>
           <w:rtl/>
         </w:rPr>
         <w:drawing>
@@ -1169,7 +1159,7 @@
     </w:p>
     <w:p>
       <w:pPr>
-        <w:pStyle w:val="ListParagraph"/>
+        <w:pStyle w:val="a3"/>
         <w:numPr>
           <w:ilvl w:val="0"/>
           <w:numId w:val="1"/>
@@ -1188,7 +1178,7 @@
     </w:p>
     <w:p>
       <w:pPr>
-        <w:pStyle w:val="ListParagraph"/>
+        <w:pStyle w:val="a3"/>
         <w:numPr>
           <w:ilvl w:val="0"/>
           <w:numId w:val="1"/>
@@ -1207,7 +1197,7 @@
     </w:p>
     <w:p>
       <w:pPr>
-        <w:pStyle w:val="ListParagraph"/>
+        <w:pStyle w:val="a3"/>
         <w:numPr>
           <w:ilvl w:val="1"/>
           <w:numId w:val="1"/>
@@ -1226,7 +1216,7 @@
     </w:p>
     <w:p>
       <w:pPr>
-        <w:pStyle w:val="ListParagraph"/>
+        <w:pStyle w:val="a3"/>
         <w:numPr>
           <w:ilvl w:val="1"/>
           <w:numId w:val="1"/>
@@ -1279,7 +1269,7 @@
     </w:p>
     <w:p>
       <w:pPr>
-        <w:pStyle w:val="ListParagraph"/>
+        <w:pStyle w:val="a3"/>
         <w:numPr>
           <w:ilvl w:val="0"/>
           <w:numId w:val="1"/>
@@ -1298,7 +1288,7 @@
     </w:p>
     <w:p>
       <w:pPr>
-        <w:pStyle w:val="ListParagraph"/>
+        <w:pStyle w:val="a3"/>
         <w:numPr>
           <w:ilvl w:val="1"/>
           <w:numId w:val="1"/>
@@ -1310,6 +1300,7 @@
       <w:r>
         <w:rPr>
           <w:rFonts w:eastAsiaTheme="minorEastAsia" w:cs="Arial"/>
+          <w:noProof/>
           <w:rtl/>
         </w:rPr>
         <w:drawing>
@@ -1373,7 +1364,7 @@
     </w:p>
     <w:p>
       <w:pPr>
-        <w:pStyle w:val="ListParagraph"/>
+        <w:pStyle w:val="a3"/>
         <w:ind w:left="1440"/>
         <w:rPr>
           <w:rFonts w:eastAsiaTheme="minorEastAsia"/>
@@ -1432,7 +1423,7 @@
     </w:p>
     <w:p>
       <w:pPr>
-        <w:pStyle w:val="ListParagraph"/>
+        <w:pStyle w:val="a3"/>
         <w:numPr>
           <w:ilvl w:val="1"/>
           <w:numId w:val="1"/>
@@ -1464,7 +1455,7 @@
     </w:p>
     <w:p>
       <w:pPr>
-        <w:pStyle w:val="ListParagraph"/>
+        <w:pStyle w:val="a3"/>
         <w:numPr>
           <w:ilvl w:val="1"/>
           <w:numId w:val="1"/>
@@ -1498,7 +1489,7 @@
     </w:p>
     <w:p>
       <w:pPr>
-        <w:pStyle w:val="ListParagraph"/>
+        <w:pStyle w:val="a3"/>
         <w:numPr>
           <w:ilvl w:val="0"/>
           <w:numId w:val="1"/>
@@ -1517,7 +1508,7 @@
     </w:p>
     <w:p>
       <w:pPr>
-        <w:pStyle w:val="ListParagraph"/>
+        <w:pStyle w:val="a3"/>
         <w:numPr>
           <w:ilvl w:val="1"/>
           <w:numId w:val="1"/>
@@ -1553,13 +1544,7 @@
           <w:rPr>
             <w:rFonts w:ascii="Cambria Math" w:eastAsiaTheme="minorEastAsia" w:hAnsi="Cambria Math"/>
           </w:rPr>
-          <m:t xml:space="preserve"> value</m:t>
-        </m:r>
-        <m:r>
-          <w:rPr>
-            <w:rFonts w:ascii="Cambria Math" w:eastAsiaTheme="minorEastAsia" w:hAnsi="Cambria Math"/>
-          </w:rPr>
-          <m:t>=</m:t>
+          <m:t xml:space="preserve"> value=</m:t>
         </m:r>
         <m:func>
           <m:funcPr>
@@ -1733,7 +1718,7 @@
     </w:p>
     <w:p>
       <w:pPr>
-        <w:pStyle w:val="ListParagraph"/>
+        <w:pStyle w:val="a3"/>
         <w:numPr>
           <w:ilvl w:val="1"/>
           <w:numId w:val="1"/>
@@ -1745,6 +1730,7 @@
       <w:r>
         <w:rPr>
           <w:rFonts w:eastAsiaTheme="minorEastAsia" w:cs="Arial"/>
+          <w:noProof/>
           <w:rtl/>
         </w:rPr>
         <w:drawing>
@@ -1823,7 +1809,7 @@
     </w:p>
     <w:p>
       <w:pPr>
-        <w:pStyle w:val="ListParagraph"/>
+        <w:pStyle w:val="a3"/>
         <w:ind w:left="1440"/>
         <w:rPr>
           <w:rFonts w:eastAsiaTheme="minorEastAsia"/>
@@ -1832,29 +1818,628 @@
     </w:p>
     <w:p>
       <w:pPr>
-        <w:pStyle w:val="ListParagraph"/>
+        <w:pStyle w:val="a3"/>
         <w:numPr>
           <w:ilvl w:val="0"/>
           <w:numId w:val="1"/>
         </w:numPr>
         <w:rPr>
-          <w:rFonts w:eastAsiaTheme="minorEastAsia" w:hint="cs"/>
-          <w:rtl/>
-        </w:rPr>
-      </w:pPr>
-    </w:p>
-    <w:p>
-      <w:pPr>
-        <w:pStyle w:val="ListParagraph"/>
+          <w:rFonts w:eastAsiaTheme="minorEastAsia"/>
+        </w:rPr>
+      </w:pPr>
+      <w:r>
+        <w:rPr>
+          <w:rFonts w:eastAsiaTheme="minorEastAsia" w:hint="cs"/>
+          <w:rtl/>
+        </w:rPr>
+        <w:t>שאלה 9:</w:t>
+      </w:r>
+    </w:p>
+    <w:p>
+      <w:pPr>
+        <w:pStyle w:val="a3"/>
+        <w:numPr>
+          <w:ilvl w:val="1"/>
+          <w:numId w:val="1"/>
+        </w:numPr>
+        <w:rPr>
+          <w:rFonts w:eastAsiaTheme="minorEastAsia"/>
+        </w:rPr>
+      </w:pPr>
+      <w:r>
+        <w:rPr>
+          <w:rFonts w:eastAsiaTheme="minorEastAsia" w:hint="cs"/>
+          <w:rtl/>
+        </w:rPr>
+        <w:t>מכיוון ש</w:t>
+      </w:r>
+      <w:r>
+        <w:rPr>
+          <w:rFonts w:eastAsiaTheme="minorEastAsia" w:hint="cs"/>
+          <w:rtl/>
+        </w:rPr>
+        <w:t xml:space="preserve">ניתן לדעת את פעולת היריב ללא עלות בזמן נוכל להעמיק בחיפוש פי 2 באותו זמן </w:t>
+      </w:r>
+      <w:r>
+        <w:rPr>
+          <w:rFonts w:eastAsiaTheme="minorEastAsia" w:hint="cs"/>
+        </w:rPr>
+        <w:t>T</w:t>
+      </w:r>
+      <w:r>
+        <w:rPr>
+          <w:rFonts w:eastAsiaTheme="minorEastAsia" w:hint="cs"/>
+          <w:rtl/>
+        </w:rPr>
+        <w:t xml:space="preserve"> </w:t>
+      </w:r>
+      <w:r>
+        <w:rPr>
+          <w:rFonts w:eastAsiaTheme="minorEastAsia"/>
+          <w:rtl/>
+        </w:rPr>
+        <w:t>–</w:t>
+      </w:r>
+      <w:r>
+        <w:rPr>
+          <w:rFonts w:eastAsiaTheme="minorEastAsia" w:hint="cs"/>
+          <w:rtl/>
+        </w:rPr>
+        <w:t xml:space="preserve"> לכן </w:t>
+      </w:r>
+      <m:oMath>
+        <m:sSub>
+          <m:sSubPr>
+            <m:ctrlPr>
+              <w:rPr>
+                <w:rFonts w:ascii="Cambria Math" w:eastAsiaTheme="minorEastAsia" w:hAnsi="Cambria Math"/>
+                <w:i/>
+              </w:rPr>
+            </m:ctrlPr>
+          </m:sSubPr>
+          <m:e>
+            <m:r>
+              <w:rPr>
+                <w:rFonts w:ascii="Cambria Math" w:eastAsiaTheme="minorEastAsia" w:hAnsi="Cambria Math"/>
+              </w:rPr>
+              <m:t>d</m:t>
+            </m:r>
+          </m:e>
+          <m:sub>
+            <m:r>
+              <w:rPr>
+                <w:rFonts w:ascii="Cambria Math" w:eastAsiaTheme="minorEastAsia" w:hAnsi="Cambria Math"/>
+              </w:rPr>
+              <m:t>2</m:t>
+            </m:r>
+          </m:sub>
+        </m:sSub>
+        <m:r>
+          <w:rPr>
+            <w:rFonts w:ascii="Cambria Math" w:eastAsiaTheme="minorEastAsia" w:hAnsi="Cambria Math"/>
+          </w:rPr>
+          <m:t>=2*</m:t>
+        </m:r>
+        <m:sSub>
+          <m:sSubPr>
+            <m:ctrlPr>
+              <w:rPr>
+                <w:rFonts w:ascii="Cambria Math" w:eastAsiaTheme="minorEastAsia" w:hAnsi="Cambria Math"/>
+                <w:i/>
+              </w:rPr>
+            </m:ctrlPr>
+          </m:sSubPr>
+          <m:e>
+            <m:r>
+              <w:rPr>
+                <w:rFonts w:ascii="Cambria Math" w:eastAsiaTheme="minorEastAsia" w:hAnsi="Cambria Math"/>
+              </w:rPr>
+              <m:t>d</m:t>
+            </m:r>
+          </m:e>
+          <m:sub>
+            <m:r>
+              <w:rPr>
+                <w:rFonts w:ascii="Cambria Math" w:eastAsiaTheme="minorEastAsia" w:hAnsi="Cambria Math"/>
+              </w:rPr>
+              <m:t>1</m:t>
+            </m:r>
+          </m:sub>
+        </m:sSub>
+      </m:oMath>
+      <w:r>
+        <w:rPr>
+          <w:rFonts w:eastAsiaTheme="minorEastAsia"/>
+        </w:rPr>
+        <w:t xml:space="preserve"> </w:t>
+      </w:r>
+      <w:r>
+        <w:rPr>
+          <w:rFonts w:eastAsiaTheme="minorEastAsia" w:hint="cs"/>
+          <w:rtl/>
+        </w:rPr>
+        <w:t xml:space="preserve"> - כלומר לבצע חיפוש רגיל בעץ ללא צמתי ה</w:t>
+      </w:r>
+      <w:r>
+        <w:rPr>
+          <w:rFonts w:eastAsiaTheme="minorEastAsia"/>
+        </w:rPr>
+        <w:t>min</w:t>
+      </w:r>
+      <w:r>
+        <w:rPr>
+          <w:rFonts w:eastAsiaTheme="minorEastAsia" w:hint="cs"/>
+          <w:rtl/>
+        </w:rPr>
+        <w:t>.</w:t>
+      </w:r>
+    </w:p>
+    <w:p>
+      <w:pPr>
+        <w:pStyle w:val="a3"/>
+        <w:numPr>
+          <w:ilvl w:val="1"/>
+          <w:numId w:val="1"/>
+        </w:numPr>
+        <w:rPr>
+          <w:rFonts w:eastAsiaTheme="minorEastAsia"/>
+        </w:rPr>
+      </w:pPr>
+      <m:oMath>
+        <m:r>
+          <w:rPr>
+            <w:rFonts w:ascii="Cambria Math" w:eastAsiaTheme="minorEastAsia" w:hAnsi="Cambria Math"/>
+          </w:rPr>
+          <m:t>valu</m:t>
+        </m:r>
+        <m:sSub>
+          <m:sSubPr>
+            <m:ctrlPr>
+              <w:rPr>
+                <w:rFonts w:ascii="Cambria Math" w:eastAsiaTheme="minorEastAsia" w:hAnsi="Cambria Math"/>
+                <w:i/>
+              </w:rPr>
+            </m:ctrlPr>
+          </m:sSubPr>
+          <m:e>
+            <m:r>
+              <w:rPr>
+                <w:rFonts w:ascii="Cambria Math" w:eastAsiaTheme="minorEastAsia" w:hAnsi="Cambria Math"/>
+              </w:rPr>
+              <m:t>e</m:t>
+            </m:r>
+          </m:e>
+          <m:sub>
+            <m:r>
+              <w:rPr>
+                <w:rFonts w:ascii="Cambria Math" w:eastAsiaTheme="minorEastAsia" w:hAnsi="Cambria Math"/>
+              </w:rPr>
+              <m:t>with rival move</m:t>
+            </m:r>
+          </m:sub>
+        </m:sSub>
+        <m:r>
+          <w:rPr>
+            <w:rFonts w:ascii="Cambria Math" w:eastAsiaTheme="minorEastAsia" w:hAnsi="Cambria Math"/>
+          </w:rPr>
+          <m:t>≥</m:t>
+        </m:r>
+        <m:r>
+          <w:rPr>
+            <w:rFonts w:ascii="Cambria Math" w:eastAsiaTheme="minorEastAsia" w:hAnsi="Cambria Math"/>
+          </w:rPr>
+          <m:t>valu</m:t>
+        </m:r>
+        <m:sSub>
+          <m:sSubPr>
+            <m:ctrlPr>
+              <w:rPr>
+                <w:rFonts w:ascii="Cambria Math" w:eastAsiaTheme="minorEastAsia" w:hAnsi="Cambria Math"/>
+                <w:i/>
+              </w:rPr>
+            </m:ctrlPr>
+          </m:sSubPr>
+          <m:e>
+            <m:r>
+              <w:rPr>
+                <w:rFonts w:ascii="Cambria Math" w:eastAsiaTheme="minorEastAsia" w:hAnsi="Cambria Math"/>
+              </w:rPr>
+              <m:t>e</m:t>
+            </m:r>
+          </m:e>
+          <m:sub>
+            <m:r>
+              <w:rPr>
+                <w:rFonts w:ascii="Cambria Math" w:eastAsiaTheme="minorEastAsia" w:hAnsi="Cambria Math"/>
+              </w:rPr>
+              <m:t>minMax</m:t>
+            </m:r>
+          </m:sub>
+        </m:sSub>
+      </m:oMath>
+      <w:r>
+        <w:rPr>
+          <w:rFonts w:eastAsiaTheme="minorEastAsia"/>
+        </w:rPr>
+        <w:t xml:space="preserve"> </w:t>
+      </w:r>
+      <w:r>
+        <w:rPr>
+          <w:rFonts w:eastAsiaTheme="minorEastAsia" w:hint="cs"/>
+          <w:rtl/>
+        </w:rPr>
+        <w:t xml:space="preserve"> מכיוון </w:t>
+      </w:r>
+      <w:r>
+        <w:rPr>
+          <w:rFonts w:eastAsiaTheme="minorEastAsia" w:hint="cs"/>
+          <w:rtl/>
+        </w:rPr>
+        <w:t xml:space="preserve">שאם נשתמש בפרוצדורה </w:t>
+      </w:r>
+      <w:r>
+        <w:rPr>
+          <w:rFonts w:eastAsiaTheme="minorEastAsia" w:hint="cs"/>
+          <w:rtl/>
+        </w:rPr>
+        <w:t>ייתכן שהיריב יבצע מהלך שאינו האידיאלי עבורו ולכן נקבל תוצאה גבוהה יותר.</w:t>
+      </w:r>
+    </w:p>
+    <w:p>
+      <w:pPr>
+        <w:pStyle w:val="a3"/>
+        <w:numPr>
+          <w:ilvl w:val="0"/>
+          <w:numId w:val="1"/>
+        </w:numPr>
+        <w:rPr>
+          <w:rFonts w:eastAsiaTheme="minorEastAsia"/>
+        </w:rPr>
+      </w:pPr>
+      <w:r>
+        <w:rPr>
+          <w:rFonts w:eastAsiaTheme="minorEastAsia" w:hint="cs"/>
+          <w:rtl/>
+        </w:rPr>
+        <w:t>שאלה 10:</w:t>
+      </w:r>
+    </w:p>
+    <w:p>
+      <w:pPr>
+        <w:pStyle w:val="a3"/>
+        <w:numPr>
+          <w:ilvl w:val="1"/>
+          <w:numId w:val="1"/>
+        </w:numPr>
+        <w:rPr>
+          <w:rFonts w:eastAsiaTheme="minorEastAsia"/>
+        </w:rPr>
+      </w:pPr>
+      <w:r>
+        <w:rPr>
+          <w:rFonts w:eastAsiaTheme="minorEastAsia" w:hint="cs"/>
+          <w:rtl/>
+        </w:rPr>
+        <w:t>מכיוון שכמות המצבים בגרף החיפוש גדול בהרבה מכמות הבדיקות שהסטודנט ביצע, לא ניתן להגיד בוודאות כי הערך הגבוהה ביותר אותו קיבל הינו האופטימום הגלובלי. ניתן לומר כי ייתכן שהפתרון של הסטודנט הינו המקסימום הגלובלי בהסתברות גבוהה אך אי  אפשר להגיד שהוא בוודאות צודק.</w:t>
+      </w:r>
+    </w:p>
+    <w:p>
+      <w:pPr>
+        <w:pStyle w:val="a3"/>
+        <w:numPr>
+          <w:ilvl w:val="1"/>
+          <w:numId w:val="1"/>
+        </w:numPr>
+        <w:rPr>
+          <w:rFonts w:eastAsiaTheme="minorEastAsia"/>
+        </w:rPr>
+      </w:pPr>
+      <w:r>
+        <w:rPr>
+          <w:rFonts w:eastAsiaTheme="minorEastAsia" w:hint="cs"/>
+          <w:rtl/>
+        </w:rPr>
+        <w:t xml:space="preserve">כדי לוודא את תוצאות הסטודנט נבצע ניסוי המשתמש באלגוריתם </w:t>
+      </w:r>
+      <w:proofErr w:type="spellStart"/>
+      <w:r>
+        <w:rPr>
+          <w:rFonts w:eastAsiaTheme="minorEastAsia" w:hint="cs"/>
+          <w:rtl/>
+        </w:rPr>
+        <w:t>סכוטסטי</w:t>
+      </w:r>
+      <w:proofErr w:type="spellEnd"/>
+      <w:r>
+        <w:rPr>
+          <w:rFonts w:eastAsiaTheme="minorEastAsia" w:hint="cs"/>
+          <w:rtl/>
+        </w:rPr>
+        <w:t xml:space="preserve"> </w:t>
+      </w:r>
+      <w:r>
+        <w:rPr>
+          <w:rFonts w:eastAsiaTheme="minorEastAsia"/>
+          <w:rtl/>
+        </w:rPr>
+        <w:t>–</w:t>
+      </w:r>
+      <w:r>
+        <w:rPr>
+          <w:rFonts w:eastAsiaTheme="minorEastAsia" w:hint="cs"/>
+          <w:rtl/>
+        </w:rPr>
+        <w:t xml:space="preserve"> </w:t>
+      </w:r>
+      <w:r>
+        <w:rPr>
+          <w:rFonts w:eastAsiaTheme="minorEastAsia"/>
+        </w:rPr>
+        <w:t>Simulated annealing</w:t>
+      </w:r>
+      <w:r>
+        <w:rPr>
+          <w:rFonts w:eastAsiaTheme="minorEastAsia" w:hint="cs"/>
+          <w:rtl/>
+        </w:rPr>
+        <w:t xml:space="preserve"> אשר בהסתברות </w:t>
+      </w:r>
+      <w:r>
+        <w:rPr>
+          <w:rFonts w:eastAsiaTheme="minorEastAsia" w:hint="cs"/>
+          <w:rtl/>
+        </w:rPr>
+        <w:t>מסוימת</w:t>
+      </w:r>
+      <w:r>
+        <w:rPr>
+          <w:rFonts w:eastAsiaTheme="minorEastAsia" w:hint="cs"/>
+          <w:rtl/>
+        </w:rPr>
+        <w:t xml:space="preserve"> יכול לבצע צעד מריע / זהה בהיבט הערך הבא</w:t>
+      </w:r>
+      <w:r>
+        <w:rPr>
+          <w:rFonts w:eastAsiaTheme="minorEastAsia" w:hint="cs"/>
+          <w:rtl/>
+        </w:rPr>
+        <w:t xml:space="preserve"> </w:t>
+      </w:r>
+      <w:r>
+        <w:rPr>
+          <w:rFonts w:eastAsiaTheme="minorEastAsia"/>
+          <w:rtl/>
+        </w:rPr>
+        <w:t>–</w:t>
+      </w:r>
+      <w:r>
+        <w:rPr>
+          <w:rFonts w:eastAsiaTheme="minorEastAsia" w:hint="cs"/>
+          <w:rtl/>
+        </w:rPr>
+        <w:t xml:space="preserve"> כך נוכל לשפר את וודאות התשובות עבור 1000 הבדיקות המתבקשות.</w:t>
+      </w:r>
+    </w:p>
+    <w:p>
+      <w:pPr>
+        <w:pStyle w:val="a3"/>
+        <w:numPr>
+          <w:ilvl w:val="1"/>
+          <w:numId w:val="1"/>
+        </w:numPr>
+        <w:rPr>
+          <w:rFonts w:eastAsiaTheme="minorEastAsia"/>
+        </w:rPr>
+      </w:pPr>
+      <w:r>
+        <w:rPr>
+          <w:rFonts w:eastAsiaTheme="minorEastAsia" w:hint="cs"/>
+          <w:rtl/>
+        </w:rPr>
+        <w:t>נשתמש בדוגמא מהתרגול רק נשנה את מרחב החיפוש ל</w:t>
+      </w:r>
+      <m:oMath>
+        <m:sSup>
+          <m:sSupPr>
+            <m:ctrlPr>
+              <w:rPr>
+                <w:rFonts w:ascii="Cambria Math" w:eastAsiaTheme="minorEastAsia" w:hAnsi="Cambria Math"/>
+                <w:i/>
+              </w:rPr>
+            </m:ctrlPr>
+          </m:sSupPr>
+          <m:e>
+            <m:r>
+              <w:rPr>
+                <w:rFonts w:ascii="Cambria Math" w:eastAsiaTheme="minorEastAsia" w:hAnsi="Cambria Math"/>
+              </w:rPr>
+              <m:t>10</m:t>
+            </m:r>
+          </m:e>
+          <m:sup>
+            <m:r>
+              <w:rPr>
+                <w:rFonts w:ascii="Cambria Math" w:eastAsiaTheme="minorEastAsia" w:hAnsi="Cambria Math"/>
+              </w:rPr>
+              <m:t>12</m:t>
+            </m:r>
+          </m:sup>
+        </m:sSup>
+      </m:oMath>
+      <w:r>
+        <w:rPr>
+          <w:rFonts w:eastAsiaTheme="minorEastAsia" w:hint="cs"/>
+          <w:rtl/>
+        </w:rPr>
+        <w:t xml:space="preserve"> במקום 5, ב</w:t>
+      </w:r>
+      <w:r>
+        <w:rPr>
+          <w:rFonts w:eastAsiaTheme="minorEastAsia"/>
+        </w:rPr>
+        <w:t>SAHC</w:t>
+      </w:r>
+      <w:r>
+        <w:rPr>
+          <w:rFonts w:eastAsiaTheme="minorEastAsia" w:hint="cs"/>
+          <w:rtl/>
+        </w:rPr>
+        <w:t xml:space="preserve"> נמצא את המקסימום הגלובלי רק אם נקבל מס' </w:t>
+      </w:r>
+      <w:proofErr w:type="spellStart"/>
+      <w:r>
+        <w:rPr>
+          <w:rFonts w:eastAsiaTheme="minorEastAsia" w:hint="cs"/>
+          <w:rtl/>
+        </w:rPr>
+        <w:t>מסויים</w:t>
+      </w:r>
+      <w:proofErr w:type="spellEnd"/>
+      <w:r>
+        <w:rPr>
+          <w:rFonts w:eastAsiaTheme="minorEastAsia" w:hint="cs"/>
+          <w:rtl/>
+        </w:rPr>
+        <w:t xml:space="preserve"> </w:t>
+      </w:r>
+      <w:r>
+        <w:rPr>
+          <w:rFonts w:eastAsiaTheme="minorEastAsia" w:hint="cs"/>
+          <w:rtl/>
+        </w:rPr>
+        <w:t>בהסתברות אפסית</w:t>
+      </w:r>
+      <w:r>
+        <w:rPr>
+          <w:rFonts w:eastAsiaTheme="minorEastAsia"/>
+        </w:rPr>
+        <w:t xml:space="preserve">   </w:t>
+      </w:r>
+      <m:oMath>
+        <m:f>
+          <m:fPr>
+            <m:ctrlPr>
+              <w:rPr>
+                <w:rFonts w:ascii="Cambria Math" w:eastAsiaTheme="minorEastAsia" w:hAnsi="Cambria Math"/>
+                <w:i/>
+              </w:rPr>
+            </m:ctrlPr>
+          </m:fPr>
+          <m:num>
+            <m:r>
+              <w:rPr>
+                <w:rFonts w:ascii="Cambria Math" w:eastAsiaTheme="minorEastAsia" w:hAnsi="Cambria Math"/>
+              </w:rPr>
+              <m:t>5</m:t>
+            </m:r>
+          </m:num>
+          <m:den>
+            <m:sSup>
+              <m:sSupPr>
+                <m:ctrlPr>
+                  <w:rPr>
+                    <w:rFonts w:ascii="Cambria Math" w:eastAsiaTheme="minorEastAsia" w:hAnsi="Cambria Math"/>
+                    <w:i/>
+                  </w:rPr>
+                </m:ctrlPr>
+              </m:sSupPr>
+              <m:e>
+                <m:r>
+                  <w:rPr>
+                    <w:rFonts w:ascii="Cambria Math" w:eastAsiaTheme="minorEastAsia" w:hAnsi="Cambria Math"/>
+                  </w:rPr>
+                  <m:t>10</m:t>
+                </m:r>
+              </m:e>
+              <m:sup>
+                <m:r>
+                  <w:rPr>
+                    <w:rFonts w:ascii="Cambria Math" w:eastAsiaTheme="minorEastAsia" w:hAnsi="Cambria Math"/>
+                  </w:rPr>
+                  <m:t>12</m:t>
+                </m:r>
+              </m:sup>
+            </m:sSup>
+          </m:den>
+        </m:f>
+        <m:r>
+          <w:rPr>
+            <w:rFonts w:ascii="Cambria Math" w:eastAsiaTheme="minorEastAsia" w:hAnsi="Cambria Math"/>
+          </w:rPr>
+          <m:t xml:space="preserve"> </m:t>
+        </m:r>
+      </m:oMath>
+      <w:r>
+        <w:rPr>
+          <w:rFonts w:eastAsiaTheme="minorEastAsia"/>
+        </w:rPr>
+        <w:t xml:space="preserve"> </w:t>
+      </w:r>
+    </w:p>
+    <w:p>
+      <w:pPr>
+        <w:pStyle w:val="a3"/>
         <w:ind w:left="1440"/>
         <w:rPr>
           <w:rFonts w:eastAsiaTheme="minorEastAsia"/>
         </w:rPr>
       </w:pPr>
-    </w:p>
-    <w:p>
-      <w:pPr>
-        <w:pStyle w:val="ListParagraph"/>
+      <w:r>
+        <w:rPr>
+          <w:rFonts w:eastAsiaTheme="minorEastAsia" w:hint="cs"/>
+          <w:rtl/>
+        </w:rPr>
+        <w:t xml:space="preserve">אך אם נבצע </w:t>
+      </w:r>
+      <w:r>
+        <w:rPr>
+          <w:rFonts w:eastAsiaTheme="minorEastAsia"/>
+        </w:rPr>
+        <w:t>Simulated annealing</w:t>
+      </w:r>
+      <w:r>
+        <w:rPr>
+          <w:rFonts w:eastAsiaTheme="minorEastAsia" w:hint="cs"/>
+          <w:rtl/>
+        </w:rPr>
+        <w:t xml:space="preserve"> נגיע </w:t>
+      </w:r>
+      <w:proofErr w:type="spellStart"/>
+      <w:r>
+        <w:rPr>
+          <w:rFonts w:eastAsiaTheme="minorEastAsia" w:hint="cs"/>
+          <w:rtl/>
+        </w:rPr>
+        <w:t>לנק</w:t>
+      </w:r>
+      <w:proofErr w:type="spellEnd"/>
+      <w:r>
+        <w:rPr>
+          <w:rFonts w:eastAsiaTheme="minorEastAsia" w:hint="cs"/>
+          <w:rtl/>
+        </w:rPr>
+        <w:t>' שבא תהיה ירידה ובהסתברות מ</w:t>
+      </w:r>
+      <w:proofErr w:type="spellStart"/>
+      <w:r>
+        <w:rPr>
+          <w:rFonts w:eastAsiaTheme="minorEastAsia" w:hint="cs"/>
+          <w:rtl/>
+        </w:rPr>
+        <w:t>סויימת</w:t>
+      </w:r>
+      <w:proofErr w:type="spellEnd"/>
+      <w:r>
+        <w:rPr>
+          <w:rFonts w:eastAsiaTheme="minorEastAsia" w:hint="cs"/>
+          <w:rtl/>
+        </w:rPr>
+        <w:t xml:space="preserve"> נבחר בה ונצליח להגיע למקסימום גלובלי.</w:t>
+      </w:r>
+    </w:p>
+    <w:p>
+      <w:pPr>
+        <w:pStyle w:val="a3"/>
         <w:ind w:left="1440"/>
         <w:rPr>
           <w:rFonts w:eastAsiaTheme="minorEastAsia"/>
@@ -1863,7 +2448,7 @@
     </w:p>
     <w:p>
       <w:pPr>
-        <w:pStyle w:val="ListParagraph"/>
+        <w:pStyle w:val="a3"/>
         <w:ind w:left="1440"/>
         <w:rPr>
           <w:rFonts w:eastAsiaTheme="minorEastAsia"/>
@@ -1872,33 +2457,6 @@
     </w:p>
     <w:p>
       <w:pPr>
-        <w:pStyle w:val="ListParagraph"/>
-        <w:ind w:left="1440"/>
-        <w:rPr>
-          <w:rFonts w:eastAsiaTheme="minorEastAsia"/>
-        </w:rPr>
-      </w:pPr>
-    </w:p>
-    <w:p>
-      <w:pPr>
-        <w:pStyle w:val="ListParagraph"/>
-        <w:ind w:left="1440"/>
-        <w:rPr>
-          <w:rFonts w:eastAsiaTheme="minorEastAsia"/>
-        </w:rPr>
-      </w:pPr>
-    </w:p>
-    <w:p>
-      <w:pPr>
-        <w:pStyle w:val="ListParagraph"/>
-        <w:ind w:left="1440"/>
-        <w:rPr>
-          <w:rFonts w:eastAsiaTheme="minorEastAsia"/>
-        </w:rPr>
-      </w:pPr>
-    </w:p>
-    <w:p>
-      <w:pPr>
         <w:rPr>
           <w:rFonts w:eastAsiaTheme="minorEastAsia"/>
         </w:rPr>
@@ -1913,7 +2471,7 @@
     <w:p>
       <w:pPr>
         <w:rPr>
-          <w:rFonts w:eastAsiaTheme="minorEastAsia" w:hint="cs"/>
+          <w:rFonts w:eastAsiaTheme="minorEastAsia"/>
           <w:rtl/>
         </w:rPr>
       </w:pPr>
@@ -2422,20 +2980,20 @@
     <w:lsdException w:name="Unresolved Mention" w:semiHidden="1" w:unhideWhenUsed="1"/>
     <w:lsdException w:name="Smart Link" w:semiHidden="1" w:unhideWhenUsed="1"/>
   </w:latentStyles>
-  <w:style w:type="paragraph" w:default="1" w:styleId="Normal">
+  <w:style w:type="paragraph" w:default="1" w:styleId="a">
     <w:name w:val="Normal"/>
     <w:qFormat/>
     <w:pPr>
       <w:bidi/>
     </w:pPr>
   </w:style>
-  <w:style w:type="character" w:default="1" w:styleId="DefaultParagraphFont">
+  <w:style w:type="character" w:default="1" w:styleId="a0">
     <w:name w:val="Default Paragraph Font"/>
     <w:uiPriority w:val="1"/>
     <w:semiHidden/>
     <w:unhideWhenUsed/>
   </w:style>
-  <w:style w:type="table" w:default="1" w:styleId="TableNormal">
+  <w:style w:type="table" w:default="1" w:styleId="a1">
     <w:name w:val="Normal Table"/>
     <w:uiPriority w:val="99"/>
     <w:semiHidden/>
@@ -2450,15 +3008,15 @@
       </w:tblCellMar>
     </w:tblPr>
   </w:style>
-  <w:style w:type="numbering" w:default="1" w:styleId="NoList">
+  <w:style w:type="numbering" w:default="1" w:styleId="a2">
     <w:name w:val="No List"/>
     <w:uiPriority w:val="99"/>
     <w:semiHidden/>
     <w:unhideWhenUsed/>
   </w:style>
-  <w:style w:type="paragraph" w:styleId="ListParagraph">
+  <w:style w:type="paragraph" w:styleId="a3">
     <w:name w:val="List Paragraph"/>
-    <w:basedOn w:val="Normal"/>
+    <w:basedOn w:val="a"/>
     <w:uiPriority w:val="34"/>
     <w:qFormat/>
     <w:rsid w:val="007D67BA"/>
@@ -2467,9 +3025,9 @@
       <w:contextualSpacing/>
     </w:pPr>
   </w:style>
-  <w:style w:type="character" w:styleId="PlaceholderText">
+  <w:style w:type="character" w:styleId="a4">
     <w:name w:val="Placeholder Text"/>
-    <w:basedOn w:val="DefaultParagraphFont"/>
+    <w:basedOn w:val="a0"/>
     <w:uiPriority w:val="99"/>
     <w:semiHidden/>
     <w:rsid w:val="00F50832"/>

</xml_diff>